<commit_message>
Additional bosses, minor GDD update
</commit_message>
<xml_diff>
--- a/Documentation/Clumsy_Bat_GDD.docx
+++ b/Documentation/Clumsy_Bat_GDD.docx
@@ -6764,7 +6764,7 @@
           <v:shape id="_x0000_i1025" type="#_x0000_t75" style="width:68.85pt;height:80.75pt" o:ole="">
             <v:imagedata r:id="rId17" o:title=""/>
           </v:shape>
-          <o:OLEObject Type="Embed" ProgID="PBrush" ShapeID="_x0000_i1025" DrawAspect="Content" ObjectID="_1569437690" r:id="rId18"/>
+          <o:OLEObject Type="Embed" ProgID="PBrush" ShapeID="_x0000_i1025" DrawAspect="Content" ObjectID="_1569792372" r:id="rId18"/>
         </w:object>
       </w:r>
     </w:p>
@@ -7061,7 +7061,7 @@
           <v:shape id="_x0000_i1026" type="#_x0000_t75" style="width:48.2pt;height:43.85pt" o:ole="">
             <v:imagedata r:id="rId20" o:title=""/>
           </v:shape>
-          <o:OLEObject Type="Embed" ProgID="PBrush" ShapeID="_x0000_i1026" DrawAspect="Content" ObjectID="_1569437691" r:id="rId21"/>
+          <o:OLEObject Type="Embed" ProgID="PBrush" ShapeID="_x0000_i1026" DrawAspect="Content" ObjectID="_1569792373" r:id="rId21"/>
         </w:object>
       </w:r>
     </w:p>
@@ -7077,7 +7077,7 @@
           <v:shape id="_x0000_i1027" type="#_x0000_t75" style="width:71.35pt;height:58.85pt" o:ole="">
             <v:imagedata r:id="rId22" o:title=""/>
           </v:shape>
-          <o:OLEObject Type="Embed" ProgID="PBrush" ShapeID="_x0000_i1027" DrawAspect="Content" ObjectID="_1569437692" r:id="rId23"/>
+          <o:OLEObject Type="Embed" ProgID="PBrush" ShapeID="_x0000_i1027" DrawAspect="Content" ObjectID="_1569792374" r:id="rId23"/>
         </w:object>
       </w:r>
     </w:p>
@@ -7266,7 +7266,7 @@
           <v:shape id="_x0000_i1028" type="#_x0000_t75" style="width:80.15pt;height:1in" o:ole="">
             <v:imagedata r:id="rId24" o:title=""/>
           </v:shape>
-          <o:OLEObject Type="Embed" ProgID="PBrush" ShapeID="_x0000_i1028" DrawAspect="Content" ObjectID="_1569437693" r:id="rId25"/>
+          <o:OLEObject Type="Embed" ProgID="PBrush" ShapeID="_x0000_i1028" DrawAspect="Content" ObjectID="_1569792375" r:id="rId25"/>
         </w:object>
       </w:r>
     </w:p>
@@ -7337,7 +7337,21 @@
           <w:color w:val="FF0000"/>
           <w:lang w:eastAsia="en-AU"/>
         </w:rPr>
-        <w:t>(to be determined by further playtesting)</w:t>
+        <w:t>(</w:t>
+      </w:r>
+      <w:r>
+        <w:rPr>
+          <w:color w:val="FF0000"/>
+          <w:lang w:eastAsia="en-AU"/>
+        </w:rPr>
+        <w:t xml:space="preserve">specifics </w:t>
+      </w:r>
+      <w:r>
+        <w:rPr>
+          <w:color w:val="FF0000"/>
+          <w:lang w:eastAsia="en-AU"/>
+        </w:rPr>
+        <w:t>to be determined by further playtesting)</w:t>
       </w:r>
     </w:p>
     <w:p>
@@ -7452,13 +7466,6 @@
     </w:p>
     <w:p>
       <w:pPr>
-        <w:rPr>
-          <w:lang w:eastAsia="en-AU"/>
-        </w:rPr>
-      </w:pPr>
-    </w:p>
-    <w:p>
-      <w:pPr>
         <w:pStyle w:val="Heading2"/>
       </w:pPr>
       <w:bookmarkStart w:id="18" w:name="_Toc495536300"/>
@@ -7490,7 +7497,13 @@
         <w:t xml:space="preserve">) </w:t>
       </w:r>
       <w:r>
-        <w:t xml:space="preserve">boss, who Clumsy will face multiple times throughout the adventure. Each time, King </w:t>
+        <w:t xml:space="preserve">boss, who Clumsy will face multiple times throughout the adventure. </w:t>
+      </w:r>
+      <w:r>
+        <w:t>E</w:t>
+      </w:r>
+      <w:r>
+        <w:t xml:space="preserve">ach time, King </w:t>
       </w:r>
       <w:proofErr w:type="spellStart"/>
       <w:r>
@@ -7500,10 +7513,110 @@
       <w:r>
         <w:t xml:space="preserve"> abilities will get stronger and more difficult.</w:t>
       </w:r>
+      <w:r>
+        <w:t xml:space="preserve"> </w:t>
+      </w:r>
+      <w:r>
+        <w:t xml:space="preserve">There are five </w:t>
+      </w:r>
+      <w:r>
+        <w:t xml:space="preserve">boss </w:t>
+      </w:r>
+      <w:r>
+        <w:t>encounte</w:t>
+      </w:r>
+      <w:r>
+        <w:t>rs in total:</w:t>
+      </w:r>
+    </w:p>
+    <w:p>
+      <w:pPr>
+        <w:pStyle w:val="ListParagraph"/>
+        <w:numPr>
+          <w:ilvl w:val="0"/>
+          <w:numId w:val="6"/>
+        </w:numPr>
+      </w:pPr>
+      <w:proofErr w:type="spellStart"/>
+      <w:r>
+        <w:t>Rockbreath</w:t>
+      </w:r>
+      <w:proofErr w:type="spellEnd"/>
+    </w:p>
+    <w:p>
+      <w:pPr>
+        <w:pStyle w:val="ListParagraph"/>
+        <w:numPr>
+          <w:ilvl w:val="0"/>
+          <w:numId w:val="6"/>
+        </w:numPr>
+      </w:pPr>
+      <w:proofErr w:type="spellStart"/>
+      <w:r>
+        <w:t>Rockbreath</w:t>
+      </w:r>
+      <w:proofErr w:type="spellEnd"/>
+      <w:r>
+        <w:t xml:space="preserve"> Jr</w:t>
+      </w:r>
+    </w:p>
+    <w:p>
+      <w:pPr>
+        <w:pStyle w:val="ListParagraph"/>
+        <w:numPr>
+          <w:ilvl w:val="0"/>
+          <w:numId w:val="6"/>
+        </w:numPr>
+      </w:pPr>
+      <w:r>
+        <w:t xml:space="preserve">Count </w:t>
+      </w:r>
+      <w:proofErr w:type="spellStart"/>
+      <w:r>
+        <w:t>Rockbreath</w:t>
+      </w:r>
+      <w:proofErr w:type="spellEnd"/>
+    </w:p>
+    <w:p>
+      <w:pPr>
+        <w:pStyle w:val="ListParagraph"/>
+        <w:numPr>
+          <w:ilvl w:val="0"/>
+          <w:numId w:val="6"/>
+        </w:numPr>
+      </w:pPr>
+      <w:r>
+        <w:t xml:space="preserve">King </w:t>
+      </w:r>
+      <w:proofErr w:type="spellStart"/>
+      <w:r>
+        <w:t>Rockbreath</w:t>
+      </w:r>
+      <w:proofErr w:type="spellEnd"/>
+    </w:p>
+    <w:p>
+      <w:pPr>
+        <w:pStyle w:val="ListParagraph"/>
+        <w:numPr>
+          <w:ilvl w:val="0"/>
+          <w:numId w:val="6"/>
+        </w:numPr>
+      </w:pPr>
+      <w:r>
+        <w:rPr>
+          <w:color w:val="FF0000"/>
+        </w:rPr>
+        <w:t>Final boss (to be determined)</w:t>
+      </w:r>
     </w:p>
     <w:p>
       <w:pPr>
         <w:pStyle w:val="Heading3"/>
+        <w:numPr>
+          <w:ilvl w:val="0"/>
+          <w:numId w:val="0"/>
+        </w:numPr>
+        <w:ind w:left="709" w:hanging="709"/>
         <w:sectPr>
           <w:pgSz w:w="11906" w:h="16838"/>
           <w:pgMar w:top="1440" w:right="1440" w:bottom="1440" w:left="1440" w:header="709" w:footer="709" w:gutter="0"/>
@@ -7519,17 +7632,14 @@
       <w:bookmarkStart w:id="19" w:name="_Toc495536301"/>
       <w:r>
         <w:lastRenderedPageBreak/>
-        <w:t xml:space="preserve">King </w:t>
+        <w:t xml:space="preserve">First Boss: </w:t>
       </w:r>
       <w:proofErr w:type="spellStart"/>
       <w:r>
         <w:t>Rockbreath</w:t>
       </w:r>
+      <w:bookmarkEnd w:id="19"/>
       <w:proofErr w:type="spellEnd"/>
-      <w:r>
-        <w:t xml:space="preserve"> - First Encounter</w:t>
-      </w:r>
-      <w:bookmarkEnd w:id="19"/>
     </w:p>
     <w:p>
       <w:r>
@@ -7537,7 +7647,7 @@
           <v:shape id="_x0000_i1029" type="#_x0000_t75" style="width:112.05pt;height:80.75pt" o:ole="">
             <v:imagedata r:id="rId26" o:title=""/>
           </v:shape>
-          <o:OLEObject Type="Embed" ProgID="PBrush" ShapeID="_x0000_i1029" DrawAspect="Content" ObjectID="_1569437694" r:id="rId27"/>
+          <o:OLEObject Type="Embed" ProgID="PBrush" ShapeID="_x0000_i1029" DrawAspect="Content" ObjectID="_1569792376" r:id="rId27"/>
         </w:object>
       </w:r>
     </w:p>
@@ -7581,9 +7691,6 @@
             <w:tcW w:w="11341" w:type="dxa"/>
           </w:tcPr>
           <w:p>
-            <w:r>
-              <w:t xml:space="preserve">King </w:t>
-            </w:r>
             <w:proofErr w:type="spellStart"/>
             <w:r>
               <w:t>Rockbreath</w:t>
@@ -7593,6 +7700,7 @@
               <w:t xml:space="preserve"> has eaten all the moth essence, granting him annoyingly powerful abilities that Clumsy must overcome.</w:t>
             </w:r>
           </w:p>
+          <w:p/>
         </w:tc>
       </w:tr>
       <w:tr>
@@ -7629,6 +7737,7 @@
               <w:t>4</w:t>
             </w:r>
           </w:p>
+          <w:p/>
         </w:tc>
       </w:tr>
       <w:tr>
@@ -7666,12 +7775,6 @@
                 <w:lang w:eastAsia="en-AU"/>
               </w:rPr>
             </w:pPr>
-            <w:r>
-              <w:rPr>
-                <w:lang w:eastAsia="en-AU"/>
-              </w:rPr>
-              <w:t xml:space="preserve">King </w:t>
-            </w:r>
             <w:proofErr w:type="spellStart"/>
             <w:r>
               <w:rPr>
@@ -7679,26 +7782,18 @@
               </w:rPr>
               <w:t>Rockbreath</w:t>
             </w:r>
-            <w:r>
-              <w:rPr>
-                <w:lang w:eastAsia="en-AU"/>
-              </w:rPr>
-              <w:t>’s</w:t>
-            </w:r>
             <w:proofErr w:type="spellEnd"/>
             <w:r>
               <w:rPr>
                 <w:lang w:eastAsia="en-AU"/>
               </w:rPr>
-              <w:t xml:space="preserve"> first encounter</w:t>
-            </w:r>
-            <w:bookmarkStart w:id="20" w:name="_GoBack"/>
-            <w:bookmarkEnd w:id="20"/>
-            <w:r>
-              <w:rPr>
-                <w:lang w:eastAsia="en-AU"/>
-              </w:rPr>
-              <w:t xml:space="preserve"> h</w:t>
+              <w:t xml:space="preserve"> </w:t>
+            </w:r>
+            <w:r>
+              <w:rPr>
+                <w:lang w:eastAsia="en-AU"/>
+              </w:rPr>
+              <w:t>h</w:t>
             </w:r>
             <w:r>
               <w:rPr>
@@ -7710,8 +7805,21 @@
               <w:rPr>
                 <w:lang w:eastAsia="en-AU"/>
               </w:rPr>
-              <w:t>ehaviour tree based on a timer.</w:t>
-            </w:r>
+              <w:t xml:space="preserve">ehaviour tree based on </w:t>
+            </w:r>
+            <w:r>
+              <w:rPr>
+                <w:lang w:eastAsia="en-AU"/>
+              </w:rPr>
+              <w:t>a timer.</w:t>
+            </w:r>
+          </w:p>
+          <w:p>
+            <w:pPr>
+              <w:rPr>
+                <w:lang w:eastAsia="en-AU"/>
+              </w:rPr>
+            </w:pPr>
           </w:p>
           <w:p>
             <w:pPr>
@@ -7759,32 +7867,47 @@
               <w:rPr>
                 <w:lang w:eastAsia="en-AU"/>
               </w:rPr>
-              <w:t>in the direction of the player. Upon colliding with the wall, a stalactite</w:t>
-            </w:r>
-            <w:r>
-              <w:rPr>
-                <w:lang w:eastAsia="en-AU"/>
-              </w:rPr>
-              <w:t xml:space="preserve"> and a moth crystal </w:t>
-            </w:r>
-            <w:r>
-              <w:rPr>
-                <w:lang w:eastAsia="en-AU"/>
-              </w:rPr>
-              <w:t xml:space="preserve">will </w:t>
-            </w:r>
-            <w:r>
-              <w:rPr>
-                <w:lang w:eastAsia="en-AU"/>
-              </w:rPr>
-              <w:t>form</w:t>
-            </w:r>
-            <w:r>
-              <w:rPr>
-                <w:lang w:eastAsia="en-AU"/>
-              </w:rPr>
-              <w:t xml:space="preserve"> on the ceiling</w:t>
-            </w:r>
+              <w:t>in the direction of the player</w:t>
+            </w:r>
+          </w:p>
+          <w:p>
+            <w:pPr>
+              <w:pStyle w:val="ListParagraph"/>
+              <w:numPr>
+                <w:ilvl w:val="1"/>
+                <w:numId w:val="6"/>
+              </w:numPr>
+              <w:rPr>
+                <w:lang w:eastAsia="en-AU"/>
+              </w:rPr>
+            </w:pPr>
+            <w:r>
+              <w:rPr>
+                <w:lang w:eastAsia="en-AU"/>
+              </w:rPr>
+              <w:t>Upon colliding with the wall, 2-3</w:t>
+            </w:r>
+            <w:r>
+              <w:rPr>
+                <w:lang w:eastAsia="en-AU"/>
+              </w:rPr>
+              <w:t xml:space="preserve"> stalactite</w:t>
+            </w:r>
+            <w:r>
+              <w:rPr>
+                <w:lang w:eastAsia="en-AU"/>
+              </w:rPr>
+              <w:t>s will form from the ceiling</w:t>
+            </w:r>
+          </w:p>
+          <w:p>
+            <w:pPr>
+              <w:pStyle w:val="ListParagraph"/>
+              <w:ind w:left="1440"/>
+              <w:rPr>
+                <w:lang w:eastAsia="en-AU"/>
+              </w:rPr>
+            </w:pPr>
           </w:p>
           <w:p>
             <w:pPr>
@@ -7807,8 +7930,50 @@
               <w:rPr>
                 <w:lang w:eastAsia="en-AU"/>
               </w:rPr>
-              <w:t xml:space="preserve">tomping the ground, causing the stalactite and moth crystal to fall. Collecting the moth crystal activates hypersonic, damaging King </w:t>
-            </w:r>
+              <w:t>tomping the ground</w:t>
+            </w:r>
+          </w:p>
+          <w:p>
+            <w:pPr>
+              <w:pStyle w:val="ListParagraph"/>
+              <w:numPr>
+                <w:ilvl w:val="1"/>
+                <w:numId w:val="6"/>
+              </w:numPr>
+              <w:rPr>
+                <w:lang w:eastAsia="en-AU"/>
+              </w:rPr>
+            </w:pPr>
+            <w:r>
+              <w:rPr>
+                <w:lang w:eastAsia="en-AU"/>
+              </w:rPr>
+              <w:t>C</w:t>
+            </w:r>
+            <w:r>
+              <w:rPr>
+                <w:lang w:eastAsia="en-AU"/>
+              </w:rPr>
+              <w:t>ausing the stalactite</w:t>
+            </w:r>
+            <w:r>
+              <w:rPr>
+                <w:lang w:eastAsia="en-AU"/>
+              </w:rPr>
+              <w:t>s to fall</w:t>
+            </w:r>
+          </w:p>
+          <w:p>
+            <w:pPr>
+              <w:pStyle w:val="ListParagraph"/>
+              <w:numPr>
+                <w:ilvl w:val="1"/>
+                <w:numId w:val="6"/>
+              </w:numPr>
+              <w:rPr>
+                <w:lang w:eastAsia="en-AU"/>
+              </w:rPr>
+            </w:pPr>
             <w:proofErr w:type="spellStart"/>
             <w:r>
               <w:rPr>
@@ -7821,8 +7986,43 @@
               <w:rPr>
                 <w:lang w:eastAsia="en-AU"/>
               </w:rPr>
-              <w:t xml:space="preserve">. </w:t>
-            </w:r>
+              <w:t xml:space="preserve"> will then spit a Moth Crystal at the player. </w:t>
+            </w:r>
+            <w:r>
+              <w:rPr>
+                <w:lang w:eastAsia="en-AU"/>
+              </w:rPr>
+              <w:t>Collecting the moth crystal activates hypers</w:t>
+            </w:r>
+            <w:r>
+              <w:rPr>
+                <w:lang w:eastAsia="en-AU"/>
+              </w:rPr>
+              <w:t xml:space="preserve">onic, damaging King </w:t>
+            </w:r>
+            <w:proofErr w:type="spellStart"/>
+            <w:r>
+              <w:rPr>
+                <w:lang w:eastAsia="en-AU"/>
+              </w:rPr>
+              <w:t>Rockbreath</w:t>
+            </w:r>
+            <w:proofErr w:type="spellEnd"/>
+            <w:r>
+              <w:rPr>
+                <w:lang w:eastAsia="en-AU"/>
+              </w:rPr>
+              <w:t>.</w:t>
+            </w:r>
+          </w:p>
+          <w:p>
+            <w:pPr>
+              <w:pStyle w:val="ListParagraph"/>
+              <w:ind w:left="1440"/>
+              <w:rPr>
+                <w:lang w:eastAsia="en-AU"/>
+              </w:rPr>
+            </w:pPr>
           </w:p>
         </w:tc>
       </w:tr>
@@ -7883,6 +8083,13 @@
               <w:t>The first encounter is simple, while not foolproof. The intention is to teach the player to move around the level while avoiding some harmful mechanics and collecting moths.</w:t>
             </w:r>
           </w:p>
+          <w:p>
+            <w:pPr>
+              <w:rPr>
+                <w:lang w:eastAsia="en-AU"/>
+              </w:rPr>
+            </w:pPr>
+          </w:p>
         </w:tc>
       </w:tr>
     </w:tbl>
@@ -7899,17 +8106,71 @@
           <w:lang w:eastAsia="en-AU"/>
         </w:rPr>
       </w:pPr>
+    </w:p>
+    <w:p>
+      <w:pPr>
+        <w:rPr>
+          <w:lang w:eastAsia="en-AU"/>
+        </w:rPr>
+      </w:pPr>
+    </w:p>
+    <w:p>
+      <w:pPr>
+        <w:rPr>
+          <w:lang w:eastAsia="en-AU"/>
+        </w:rPr>
+      </w:pPr>
+    </w:p>
+    <w:p>
+      <w:pPr>
+        <w:rPr>
+          <w:lang w:eastAsia="en-AU"/>
+        </w:rPr>
+      </w:pPr>
+      <w:proofErr w:type="spellStart"/>
+      <w:r>
+        <w:rPr>
+          <w:lang w:eastAsia="en-AU"/>
+        </w:rPr>
+        <w:lastRenderedPageBreak/>
+        <w:t>Rockbreath</w:t>
+      </w:r>
+      <w:r>
+        <w:rPr>
+          <w:lang w:eastAsia="en-AU"/>
+        </w:rPr>
+        <w:t>’s</w:t>
+      </w:r>
+      <w:proofErr w:type="spellEnd"/>
+      <w:r>
+        <w:rPr>
+          <w:lang w:eastAsia="en-AU"/>
+        </w:rPr>
+        <w:t xml:space="preserve"> high-level</w:t>
+      </w:r>
+      <w:r>
+        <w:rPr>
+          <w:lang w:eastAsia="en-AU"/>
+        </w:rPr>
+        <w:t xml:space="preserve"> state machine:</w:t>
+      </w:r>
+    </w:p>
+    <w:p>
+      <w:pPr>
+        <w:rPr>
+          <w:lang w:eastAsia="en-AU"/>
+        </w:rPr>
+      </w:pPr>
       <w:r>
         <w:rPr>
           <w:noProof/>
           <w:lang w:eastAsia="en-AU"/>
         </w:rPr>
-        <w:lastRenderedPageBreak/>
         <w:drawing>
           <wp:inline distT="0" distB="0" distL="0" distR="0">
-            <wp:extent cx="9191625" cy="2599960"/>
-            <wp:effectExtent l="0" t="0" r="0" b="0"/>
-            <wp:docPr id="11" name="Picture 11"/>
+            <wp:extent cx="8857615" cy="3387090"/>
+            <wp:effectExtent l="19050" t="19050" r="19685" b="22860"/>
+            <wp:docPr id="21" name="Picture 21"/>
             <wp:cNvGraphicFramePr>
               <a:graphicFrameLocks xmlns:a="http://schemas.openxmlformats.org/drawingml/2006/main" noChangeAspect="1"/>
             </wp:cNvGraphicFramePr>
@@ -7917,7 +8178,7 @@
               <a:graphicData uri="http://schemas.openxmlformats.org/drawingml/2006/picture">
                 <pic:pic xmlns:pic="http://schemas.openxmlformats.org/drawingml/2006/picture">
                   <pic:nvPicPr>
-                    <pic:cNvPr id="0" name="Picture 32"/>
+                    <pic:cNvPr id="0" name="Picture 7"/>
                     <pic:cNvPicPr>
                       <a:picLocks noChangeAspect="1" noChangeArrowheads="1"/>
                     </pic:cNvPicPr>
@@ -7938,14 +8199,16 @@
                   <pic:spPr bwMode="auto">
                     <a:xfrm>
                       <a:off x="0" y="0"/>
-                      <a:ext cx="9300463" cy="2630746"/>
+                      <a:ext cx="8857615" cy="3387090"/>
                     </a:xfrm>
                     <a:prstGeom prst="rect">
                       <a:avLst/>
                     </a:prstGeom>
                     <a:noFill/>
                     <a:ln>
-                      <a:noFill/>
+                      <a:solidFill>
+                        <a:schemeClr val="tx1"/>
+                      </a:solidFill>
                     </a:ln>
                   </pic:spPr>
                 </pic:pic>
@@ -7957,21 +8220,40 @@
     </w:p>
     <w:p>
       <w:pPr>
+        <w:rPr>
+          <w:rFonts w:asciiTheme="majorHAnsi" w:eastAsiaTheme="majorEastAsia" w:hAnsiTheme="majorHAnsi" w:cstheme="majorBidi"/>
+          <w:b/>
+          <w:color w:val="1F4D78" w:themeColor="accent1" w:themeShade="7F"/>
+          <w:sz w:val="24"/>
+          <w:szCs w:val="24"/>
+          <w:lang w:eastAsia="en-AU"/>
+        </w:rPr>
+      </w:pPr>
+      <w:bookmarkStart w:id="20" w:name="_Toc495536302"/>
+      <w:r>
+        <w:br w:type="page"/>
+      </w:r>
+    </w:p>
+    <w:p>
+      <w:pPr>
         <w:pStyle w:val="Heading3"/>
       </w:pPr>
-      <w:bookmarkStart w:id="21" w:name="_Toc495536302"/>
-      <w:r>
-        <w:t xml:space="preserve">King </w:t>
+      <w:r>
+        <w:lastRenderedPageBreak/>
+        <w:t xml:space="preserve">Second Boss: </w:t>
       </w:r>
       <w:proofErr w:type="spellStart"/>
       <w:r>
-        <w:t>Rockbreath</w:t>
+        <w:t>R</w:t>
+      </w:r>
+      <w:r>
+        <w:t>ockbreath</w:t>
       </w:r>
       <w:proofErr w:type="spellEnd"/>
       <w:r>
-        <w:t xml:space="preserve"> - Second Encounter</w:t>
-      </w:r>
-      <w:bookmarkEnd w:id="21"/>
+        <w:t xml:space="preserve"> Jr.</w:t>
+      </w:r>
+      <w:bookmarkEnd w:id="20"/>
     </w:p>
     <w:p>
       <w:pPr>
@@ -8023,18 +8305,53 @@
             <w:tcW w:w="11341" w:type="dxa"/>
           </w:tcPr>
           <w:p>
-            <w:r>
-              <w:t xml:space="preserve">King </w:t>
-            </w:r>
             <w:proofErr w:type="spellStart"/>
             <w:r>
               <w:t>Rockbreath</w:t>
             </w:r>
             <w:proofErr w:type="spellEnd"/>
             <w:r>
-              <w:t xml:space="preserve"> has eaten all the moth essence, granting him annoyingly powerful abilities that Clumsy must overcome.</w:t>
-            </w:r>
-          </w:p>
+              <w:t xml:space="preserve"> Jr. has a more powerful reaction to consuming the essence.</w:t>
+            </w:r>
+          </w:p>
+          <w:p/>
+        </w:tc>
+      </w:tr>
+      <w:tr>
+        <w:trPr>
+          <w:trHeight w:val="517"/>
+        </w:trPr>
+        <w:tc>
+          <w:tcPr>
+            <w:tcW w:w="1979" w:type="dxa"/>
+            <w:shd w:val="clear" w:color="auto" w:fill="E2EFD9" w:themeFill="accent6" w:themeFillTint="33"/>
+          </w:tcPr>
+          <w:p>
+            <w:pPr>
+              <w:rPr>
+                <w:b/>
+                <w:lang w:eastAsia="en-AU"/>
+              </w:rPr>
+            </w:pPr>
+            <w:r>
+              <w:rPr>
+                <w:b/>
+                <w:lang w:eastAsia="en-AU"/>
+              </w:rPr>
+              <w:t>Hit Points</w:t>
+            </w:r>
+          </w:p>
+        </w:tc>
+        <w:tc>
+          <w:tcPr>
+            <w:tcW w:w="11341" w:type="dxa"/>
+          </w:tcPr>
+          <w:p>
+            <w:r>
+              <w:t>4</w:t>
+            </w:r>
+          </w:p>
+          <w:p/>
         </w:tc>
       </w:tr>
       <w:tr>
@@ -8072,20 +8389,107 @@
                 <w:lang w:eastAsia="en-AU"/>
               </w:rPr>
             </w:pPr>
-            <w:r>
-              <w:rPr>
-                <w:color w:val="FF0000"/>
-                <w:lang w:eastAsia="en-AU"/>
-              </w:rPr>
-              <w:t xml:space="preserve">This is a WIP. </w:t>
-            </w:r>
-            <w:r>
-              <w:rPr>
-                <w:color w:val="FF0000"/>
-                <w:lang w:eastAsia="en-AU"/>
-              </w:rPr>
-              <w:t>Current ability is to form a ceiling of stalactites. The player will need to find a break in the falling stalactites to survive.</w:t>
-            </w:r>
+            <w:proofErr w:type="spellStart"/>
+            <w:r>
+              <w:rPr>
+                <w:lang w:eastAsia="en-AU"/>
+              </w:rPr>
+              <w:t>Rockbreath</w:t>
+            </w:r>
+            <w:proofErr w:type="spellEnd"/>
+            <w:r>
+              <w:rPr>
+                <w:lang w:eastAsia="en-AU"/>
+              </w:rPr>
+              <w:t xml:space="preserve"> Jr</w:t>
+            </w:r>
+            <w:r>
+              <w:rPr>
+                <w:lang w:eastAsia="en-AU"/>
+              </w:rPr>
+              <w:t>. has two mechanics that alternate:</w:t>
+            </w:r>
+          </w:p>
+          <w:p>
+            <w:pPr>
+              <w:pStyle w:val="ListParagraph"/>
+              <w:numPr>
+                <w:ilvl w:val="0"/>
+                <w:numId w:val="6"/>
+              </w:numPr>
+              <w:rPr>
+                <w:lang w:eastAsia="en-AU"/>
+              </w:rPr>
+            </w:pPr>
+            <w:r>
+              <w:rPr>
+                <w:lang w:eastAsia="en-AU"/>
+              </w:rPr>
+              <w:t>Spit rocks</w:t>
+            </w:r>
+          </w:p>
+          <w:p>
+            <w:pPr>
+              <w:pStyle w:val="ListParagraph"/>
+              <w:numPr>
+                <w:ilvl w:val="1"/>
+                <w:numId w:val="6"/>
+              </w:numPr>
+              <w:rPr>
+                <w:lang w:eastAsia="en-AU"/>
+              </w:rPr>
+            </w:pPr>
+            <w:proofErr w:type="spellStart"/>
+            <w:r>
+              <w:rPr>
+                <w:lang w:eastAsia="en-AU"/>
+              </w:rPr>
+              <w:t>Rockbreath</w:t>
+            </w:r>
+            <w:proofErr w:type="spellEnd"/>
+            <w:r>
+              <w:rPr>
+                <w:lang w:eastAsia="en-AU"/>
+              </w:rPr>
+              <w:t xml:space="preserve"> Jr. launches three projectiles at the player</w:t>
+            </w:r>
+          </w:p>
+          <w:p>
+            <w:pPr>
+              <w:pStyle w:val="ListParagraph"/>
+              <w:numPr>
+                <w:ilvl w:val="1"/>
+                <w:numId w:val="6"/>
+              </w:numPr>
+              <w:rPr>
+                <w:lang w:eastAsia="en-AU"/>
+              </w:rPr>
+            </w:pPr>
+            <w:r>
+              <w:rPr>
+                <w:lang w:eastAsia="en-AU"/>
+              </w:rPr>
+              <w:t>When a projectile lands on the ground, it will spawn a stalagmite from the ground</w:t>
+            </w:r>
+          </w:p>
+          <w:p>
+            <w:pPr>
+              <w:pStyle w:val="ListParagraph"/>
+              <w:numPr>
+                <w:ilvl w:val="1"/>
+                <w:numId w:val="6"/>
+              </w:numPr>
+              <w:rPr>
+                <w:lang w:eastAsia="en-AU"/>
+              </w:rPr>
+            </w:pPr>
+          </w:p>
+          <w:p>
+            <w:pPr>
+              <w:rPr>
+                <w:lang w:eastAsia="en-AU"/>
+              </w:rPr>
+            </w:pPr>
           </w:p>
         </w:tc>
       </w:tr>
@@ -8141,22 +8545,49 @@
             </w:pPr>
             <w:r>
               <w:rPr>
-                <w:color w:val="FF0000"/>
-                <w:lang w:eastAsia="en-AU"/>
-              </w:rPr>
-              <w:t>Significantly more difficult than the first encounter</w:t>
-            </w:r>
-            <w:r>
-              <w:rPr>
-                <w:color w:val="FF0000"/>
-                <w:lang w:eastAsia="en-AU"/>
-              </w:rPr>
-              <w:t xml:space="preserve">, the player will need to use more advanced manoeuvres to avoid the chaos caused by King </w:t>
+                <w:lang w:eastAsia="en-AU"/>
+              </w:rPr>
+              <w:t>M</w:t>
+            </w:r>
+            <w:r>
+              <w:rPr>
+                <w:lang w:eastAsia="en-AU"/>
+              </w:rPr>
+              <w:t>ore difficult than the first encounter, the player will nee</w:t>
+            </w:r>
+            <w:r>
+              <w:rPr>
+                <w:lang w:eastAsia="en-AU"/>
+              </w:rPr>
+              <w:t xml:space="preserve">d to </w:t>
+            </w:r>
+            <w:r>
+              <w:rPr>
+                <w:lang w:eastAsia="en-AU"/>
+              </w:rPr>
+              <w:t>move and react</w:t>
+            </w:r>
+            <w:r>
+              <w:rPr>
+                <w:lang w:eastAsia="en-AU"/>
+              </w:rPr>
+              <w:t xml:space="preserve"> more deliberately to </w:t>
+            </w:r>
+            <w:r>
+              <w:rPr>
+                <w:lang w:eastAsia="en-AU"/>
+              </w:rPr>
+              <w:t xml:space="preserve">avoid the </w:t>
+            </w:r>
+            <w:r>
+              <w:rPr>
+                <w:lang w:eastAsia="en-AU"/>
+              </w:rPr>
+              <w:t xml:space="preserve">hazards caused by </w:t>
             </w:r>
             <w:proofErr w:type="spellStart"/>
             <w:r>
               <w:rPr>
-                <w:color w:val="FF0000"/>
                 <w:lang w:eastAsia="en-AU"/>
               </w:rPr>
               <w:t>Rockbreath</w:t>
@@ -8164,11 +8595,23 @@
             <w:proofErr w:type="spellEnd"/>
             <w:r>
               <w:rPr>
-                <w:color w:val="FF0000"/>
+                <w:lang w:eastAsia="en-AU"/>
+              </w:rPr>
+              <w:t xml:space="preserve"> Jr</w:t>
+            </w:r>
+            <w:r>
+              <w:rPr>
                 <w:lang w:eastAsia="en-AU"/>
               </w:rPr>
               <w:t>.</w:t>
             </w:r>
+          </w:p>
+          <w:p>
+            <w:pPr>
+              <w:rPr>
+                <w:lang w:eastAsia="en-AU"/>
+              </w:rPr>
+            </w:pPr>
           </w:p>
         </w:tc>
       </w:tr>
@@ -8186,6 +8629,82 @@
           <w:lang w:eastAsia="en-AU"/>
         </w:rPr>
       </w:pPr>
+      <w:proofErr w:type="spellStart"/>
+      <w:r>
+        <w:rPr>
+          <w:lang w:eastAsia="en-AU"/>
+        </w:rPr>
+        <w:t>Rockbreath</w:t>
+      </w:r>
+      <w:proofErr w:type="spellEnd"/>
+      <w:r>
+        <w:rPr>
+          <w:lang w:eastAsia="en-AU"/>
+        </w:rPr>
+        <w:t xml:space="preserve"> Jr’s high-level state machine:</w:t>
+      </w:r>
+    </w:p>
+    <w:p>
+      <w:pPr>
+        <w:rPr>
+          <w:lang w:eastAsia="en-AU"/>
+        </w:rPr>
+      </w:pPr>
+      <w:r>
+        <w:rPr>
+          <w:noProof/>
+          <w:lang w:eastAsia="en-AU"/>
+        </w:rPr>
+        <w:lastRenderedPageBreak/>
+        <w:drawing>
+          <wp:inline distT="0" distB="0" distL="0" distR="0">
+            <wp:extent cx="8857615" cy="2886075"/>
+            <wp:effectExtent l="0" t="0" r="635" b="9525"/>
+            <wp:docPr id="23" name="Picture 23"/>
+            <wp:cNvGraphicFramePr>
+              <a:graphicFrameLocks xmlns:a="http://schemas.openxmlformats.org/drawingml/2006/main" noChangeAspect="1"/>
+            </wp:cNvGraphicFramePr>
+            <a:graphic xmlns:a="http://schemas.openxmlformats.org/drawingml/2006/main">
+              <a:graphicData uri="http://schemas.openxmlformats.org/drawingml/2006/picture">
+                <pic:pic xmlns:pic="http://schemas.openxmlformats.org/drawingml/2006/picture">
+                  <pic:nvPicPr>
+                    <pic:cNvPr id="0" name="Picture 9"/>
+                    <pic:cNvPicPr>
+                      <a:picLocks noChangeAspect="1" noChangeArrowheads="1"/>
+                    </pic:cNvPicPr>
+                  </pic:nvPicPr>
+                  <pic:blipFill>
+                    <a:blip r:embed="rId29">
+                      <a:extLst>
+                        <a:ext uri="{28A0092B-C50C-407E-A947-70E740481C1C}">
+                          <a14:useLocalDpi xmlns:a14="http://schemas.microsoft.com/office/drawing/2010/main" val="0"/>
+                        </a:ext>
+                      </a:extLst>
+                    </a:blip>
+                    <a:srcRect/>
+                    <a:stretch>
+                      <a:fillRect/>
+                    </a:stretch>
+                  </pic:blipFill>
+                  <pic:spPr bwMode="auto">
+                    <a:xfrm>
+                      <a:off x="0" y="0"/>
+                      <a:ext cx="8857615" cy="2886075"/>
+                    </a:xfrm>
+                    <a:prstGeom prst="rect">
+                      <a:avLst/>
+                    </a:prstGeom>
+                    <a:noFill/>
+                    <a:ln>
+                      <a:noFill/>
+                    </a:ln>
+                  </pic:spPr>
+                </pic:pic>
+              </a:graphicData>
+            </a:graphic>
+          </wp:inline>
+        </w:drawing>
+      </w:r>
     </w:p>
     <w:p>
       <w:pPr>
@@ -8212,7 +8731,7 @@
       <w:pPr>
         <w:pStyle w:val="Heading2"/>
       </w:pPr>
-      <w:bookmarkStart w:id="22" w:name="_Toc495536303"/>
+      <w:bookmarkStart w:id="21" w:name="_Toc495536303"/>
       <w:r>
         <w:lastRenderedPageBreak/>
         <w:t xml:space="preserve">In-Game </w:t>
@@ -8220,20 +8739,20 @@
       <w:r>
         <w:t>Collectables</w:t>
       </w:r>
+      <w:bookmarkEnd w:id="21"/>
+    </w:p>
+    <w:p>
+      <w:pPr>
+        <w:pStyle w:val="Heading3"/>
+      </w:pPr>
+      <w:bookmarkStart w:id="22" w:name="_Toc495536304"/>
+      <w:r>
+        <w:t>Moths (Green, Gold, Blue</w:t>
+      </w:r>
+      <w:r>
+        <w:t>)</w:t>
+      </w:r>
       <w:bookmarkEnd w:id="22"/>
-    </w:p>
-    <w:p>
-      <w:pPr>
-        <w:pStyle w:val="Heading3"/>
-      </w:pPr>
-      <w:bookmarkStart w:id="23" w:name="_Toc495536304"/>
-      <w:r>
-        <w:t>Moths (Green, Gold, Blue</w:t>
-      </w:r>
-      <w:r>
-        <w:t>)</w:t>
-      </w:r>
-      <w:bookmarkEnd w:id="23"/>
     </w:p>
     <w:p>
       <w:pPr>
@@ -8246,9 +8765,9 @@
       <w:r>
         <w:object w:dxaOrig="14415" w:dyaOrig="9915">
           <v:shape id="_x0000_i1030" type="#_x0000_t75" style="width:91.4pt;height:63.25pt" o:ole="">
-            <v:imagedata r:id="rId29" o:title=""/>
+            <v:imagedata r:id="rId30" o:title=""/>
           </v:shape>
-          <o:OLEObject Type="Embed" ProgID="PBrush" ShapeID="_x0000_i1030" DrawAspect="Content" ObjectID="_1569437695" r:id="rId30"/>
+          <o:OLEObject Type="Embed" ProgID="PBrush" ShapeID="_x0000_i1030" DrawAspect="Content" ObjectID="_1569792377" r:id="rId31"/>
         </w:object>
       </w:r>
     </w:p>
@@ -8332,35 +8851,35 @@
       <w:pPr>
         <w:pStyle w:val="Heading1"/>
       </w:pPr>
-      <w:bookmarkStart w:id="24" w:name="_Toc495536305"/>
+      <w:bookmarkStart w:id="23" w:name="_Toc495536305"/>
       <w:r>
         <w:lastRenderedPageBreak/>
         <w:t>Marketing</w:t>
       </w:r>
+      <w:bookmarkEnd w:id="23"/>
+    </w:p>
+    <w:p>
+      <w:pPr>
+        <w:rPr>
+          <w:lang w:eastAsia="en-AU"/>
+        </w:rPr>
+      </w:pPr>
+      <w:r>
+        <w:rPr>
+          <w:lang w:eastAsia="en-AU"/>
+        </w:rPr>
+        <w:t>N/A – not for profit</w:t>
+      </w:r>
+    </w:p>
+    <w:p>
+      <w:pPr>
+        <w:pStyle w:val="Heading1"/>
+      </w:pPr>
+      <w:bookmarkStart w:id="24" w:name="_Toc495536306"/>
+      <w:r>
+        <w:t>Visual Style</w:t>
+      </w:r>
       <w:bookmarkEnd w:id="24"/>
-    </w:p>
-    <w:p>
-      <w:pPr>
-        <w:rPr>
-          <w:lang w:eastAsia="en-AU"/>
-        </w:rPr>
-      </w:pPr>
-      <w:r>
-        <w:rPr>
-          <w:lang w:eastAsia="en-AU"/>
-        </w:rPr>
-        <w:t>N/A – not for profit</w:t>
-      </w:r>
-    </w:p>
-    <w:p>
-      <w:pPr>
-        <w:pStyle w:val="Heading1"/>
-      </w:pPr>
-      <w:bookmarkStart w:id="25" w:name="_Toc495536306"/>
-      <w:r>
-        <w:t>Visual Style</w:t>
-      </w:r>
-      <w:bookmarkEnd w:id="25"/>
     </w:p>
     <w:p>
       <w:r>
@@ -8410,7 +8929,7 @@
                     </pic:cNvPicPr>
                   </pic:nvPicPr>
                   <pic:blipFill>
-                    <a:blip r:embed="rId31" cstate="print">
+                    <a:blip r:embed="rId32" cstate="print">
                       <a:extLst>
                         <a:ext uri="{28A0092B-C50C-407E-A947-70E740481C1C}">
                           <a14:useLocalDpi xmlns:a14="http://schemas.microsoft.com/office/drawing/2010/main" val="0"/>
@@ -8486,7 +9005,7 @@
                     </pic:cNvPicPr>
                   </pic:nvPicPr>
                   <pic:blipFill>
-                    <a:blip r:embed="rId32">
+                    <a:blip r:embed="rId33">
                       <a:extLst>
                         <a:ext uri="{28A0092B-C50C-407E-A947-70E740481C1C}">
                           <a14:useLocalDpi xmlns:a14="http://schemas.microsoft.com/office/drawing/2010/main" val="0"/>
@@ -8561,7 +9080,7 @@
                     </pic:cNvPicPr>
                   </pic:nvPicPr>
                   <pic:blipFill>
-                    <a:blip r:embed="rId33" cstate="print">
+                    <a:blip r:embed="rId34" cstate="print">
                       <a:extLst>
                         <a:ext uri="{28A0092B-C50C-407E-A947-70E740481C1C}">
                           <a14:useLocalDpi xmlns:a14="http://schemas.microsoft.com/office/drawing/2010/main" val="0"/>
@@ -8637,7 +9156,7 @@
                     </pic:cNvPicPr>
                   </pic:nvPicPr>
                   <pic:blipFill>
-                    <a:blip r:embed="rId34" cstate="print">
+                    <a:blip r:embed="rId35" cstate="print">
                       <a:extLst>
                         <a:ext uri="{28A0092B-C50C-407E-A947-70E740481C1C}">
                           <a14:useLocalDpi xmlns:a14="http://schemas.microsoft.com/office/drawing/2010/main" val="0"/>
@@ -8712,7 +9231,7 @@
                     </pic:cNvPicPr>
                   </pic:nvPicPr>
                   <pic:blipFill>
-                    <a:blip r:embed="rId35" cstate="print">
+                    <a:blip r:embed="rId36" cstate="print">
                       <a:extLst>
                         <a:ext uri="{28A0092B-C50C-407E-A947-70E740481C1C}">
                           <a14:useLocalDpi xmlns:a14="http://schemas.microsoft.com/office/drawing/2010/main" val="0"/>
@@ -8788,7 +9307,7 @@
                     </pic:cNvPicPr>
                   </pic:nvPicPr>
                   <pic:blipFill>
-                    <a:blip r:embed="rId36">
+                    <a:blip r:embed="rId37">
                       <a:extLst>
                         <a:ext uri="{28A0092B-C50C-407E-A947-70E740481C1C}">
                           <a14:useLocalDpi xmlns:a14="http://schemas.microsoft.com/office/drawing/2010/main" val="0"/>
@@ -8872,7 +9391,7 @@
                     </pic:cNvPicPr>
                   </pic:nvPicPr>
                   <pic:blipFill>
-                    <a:blip r:embed="rId37">
+                    <a:blip r:embed="rId38">
                       <a:extLst>
                         <a:ext uri="{28A0092B-C50C-407E-A947-70E740481C1C}">
                           <a14:useLocalDpi xmlns:a14="http://schemas.microsoft.com/office/drawing/2010/main" val="0"/>
@@ -8942,7 +9461,7 @@
                     </pic:cNvPicPr>
                   </pic:nvPicPr>
                   <pic:blipFill>
-                    <a:blip r:embed="rId38">
+                    <a:blip r:embed="rId39">
                       <a:extLst>
                         <a:ext uri="{28A0092B-C50C-407E-A947-70E740481C1C}">
                           <a14:useLocalDpi xmlns:a14="http://schemas.microsoft.com/office/drawing/2010/main" val="0"/>
@@ -8979,11 +9498,11 @@
       <w:pPr>
         <w:pStyle w:val="Heading1"/>
       </w:pPr>
-      <w:bookmarkStart w:id="26" w:name="_Toc495536307"/>
+      <w:bookmarkStart w:id="25" w:name="_Toc495536307"/>
       <w:r>
         <w:t>Audio Style</w:t>
       </w:r>
-      <w:bookmarkEnd w:id="26"/>
+      <w:bookmarkEnd w:id="25"/>
     </w:p>
     <w:p>
       <w:pPr>
@@ -8994,11 +9513,11 @@
         </w:numPr>
         <w:ind w:left="709" w:hanging="709"/>
       </w:pPr>
-      <w:bookmarkStart w:id="27" w:name="_Toc495536308"/>
+      <w:bookmarkStart w:id="26" w:name="_Toc495536308"/>
       <w:r>
         <w:t>Mood:</w:t>
       </w:r>
-      <w:bookmarkEnd w:id="27"/>
+      <w:bookmarkEnd w:id="26"/>
     </w:p>
     <w:p>
       <w:r>
@@ -9057,11 +9576,55 @@
       <w:pPr>
         <w:pStyle w:val="Heading1"/>
       </w:pPr>
-      <w:bookmarkStart w:id="28" w:name="_Toc495536309"/>
+      <w:bookmarkStart w:id="27" w:name="_Toc495536309"/>
       <w:r>
         <w:lastRenderedPageBreak/>
         <w:t>UI</w:t>
       </w:r>
+      <w:bookmarkEnd w:id="27"/>
+    </w:p>
+    <w:p>
+      <w:pPr>
+        <w:rPr>
+          <w:lang w:eastAsia="en-AU"/>
+        </w:rPr>
+      </w:pPr>
+      <w:r>
+        <w:rPr>
+          <w:lang w:eastAsia="en-AU"/>
+        </w:rPr>
+        <w:t xml:space="preserve">&lt;insert screenshots and descriptions of Main Menu, Level Select, Options, Level completion, </w:t>
+      </w:r>
+      <w:proofErr w:type="spellStart"/>
+      <w:r>
+        <w:rPr>
+          <w:lang w:eastAsia="en-AU"/>
+        </w:rPr>
+        <w:t>gameover</w:t>
+      </w:r>
+      <w:proofErr w:type="spellEnd"/>
+      <w:r>
+        <w:rPr>
+          <w:lang w:eastAsia="en-AU"/>
+        </w:rPr>
+        <w:t xml:space="preserve"> and in-game HUD.</w:t>
+      </w:r>
+    </w:p>
+    <w:p>
+      <w:pPr>
+        <w:rPr>
+          <w:lang w:eastAsia="en-AU"/>
+        </w:rPr>
+      </w:pPr>
+    </w:p>
+    <w:p>
+      <w:pPr>
+        <w:pStyle w:val="Heading1"/>
+      </w:pPr>
+      <w:bookmarkStart w:id="28" w:name="_Toc495536310"/>
+      <w:r>
+        <w:t>Game Play</w:t>
+      </w:r>
       <w:bookmarkEnd w:id="28"/>
     </w:p>
     <w:p>
@@ -9074,68 +9637,24 @@
         <w:rPr>
           <w:lang w:eastAsia="en-AU"/>
         </w:rPr>
-        <w:t xml:space="preserve">&lt;insert screenshots and descriptions of Main Menu, Level Select, Options, Level completion, </w:t>
-      </w:r>
-      <w:proofErr w:type="spellStart"/>
-      <w:r>
-        <w:rPr>
-          <w:lang w:eastAsia="en-AU"/>
-        </w:rPr>
-        <w:t>gameover</w:t>
-      </w:r>
-      <w:proofErr w:type="spellEnd"/>
-      <w:r>
-        <w:rPr>
-          <w:lang w:eastAsia="en-AU"/>
-        </w:rPr>
-        <w:t xml:space="preserve"> and in-game HUD.</w:t>
-      </w:r>
-    </w:p>
-    <w:p>
-      <w:pPr>
-        <w:rPr>
-          <w:lang w:eastAsia="en-AU"/>
-        </w:rPr>
-      </w:pPr>
-    </w:p>
-    <w:p>
-      <w:pPr>
-        <w:pStyle w:val="Heading1"/>
-      </w:pPr>
-      <w:bookmarkStart w:id="29" w:name="_Toc495536310"/>
-      <w:r>
-        <w:t>Game Play</w:t>
+        <w:t xml:space="preserve">Game controller: touch input (tap </w:t>
+      </w:r>
+      <w:r>
+        <w:rPr>
+          <w:lang w:eastAsia="en-AU"/>
+        </w:rPr>
+        <w:t>and swipe)</w:t>
+      </w:r>
+    </w:p>
+    <w:p>
+      <w:pPr>
+        <w:pStyle w:val="Heading3"/>
+      </w:pPr>
+      <w:bookmarkStart w:id="29" w:name="_Toc495536311"/>
+      <w:r>
+        <w:t>Game Modes</w:t>
       </w:r>
       <w:bookmarkEnd w:id="29"/>
-    </w:p>
-    <w:p>
-      <w:pPr>
-        <w:rPr>
-          <w:lang w:eastAsia="en-AU"/>
-        </w:rPr>
-      </w:pPr>
-      <w:r>
-        <w:rPr>
-          <w:lang w:eastAsia="en-AU"/>
-        </w:rPr>
-        <w:t xml:space="preserve">Game controller: touch input (tap </w:t>
-      </w:r>
-      <w:r>
-        <w:rPr>
-          <w:lang w:eastAsia="en-AU"/>
-        </w:rPr>
-        <w:t>and swipe)</w:t>
-      </w:r>
-    </w:p>
-    <w:p>
-      <w:pPr>
-        <w:pStyle w:val="Heading3"/>
-      </w:pPr>
-      <w:bookmarkStart w:id="30" w:name="_Toc495536311"/>
-      <w:r>
-        <w:t>Game Modes</w:t>
-      </w:r>
-      <w:bookmarkEnd w:id="30"/>
       <w:r>
         <w:t xml:space="preserve"> </w:t>
       </w:r>
@@ -9614,11 +10133,11 @@
       <w:pPr>
         <w:pStyle w:val="Heading3"/>
       </w:pPr>
-      <w:bookmarkStart w:id="31" w:name="_Toc495536312"/>
+      <w:bookmarkStart w:id="30" w:name="_Toc495536312"/>
       <w:r>
         <w:t>Win Conditions</w:t>
       </w:r>
-      <w:bookmarkEnd w:id="31"/>
+      <w:bookmarkEnd w:id="30"/>
     </w:p>
     <w:tbl>
       <w:tblPr>
@@ -9936,11 +10455,11 @@
       <w:pPr>
         <w:pStyle w:val="Heading3"/>
       </w:pPr>
-      <w:bookmarkStart w:id="32" w:name="_Toc495536313"/>
+      <w:bookmarkStart w:id="31" w:name="_Toc495536313"/>
       <w:r>
         <w:t>Lose conditions</w:t>
       </w:r>
-      <w:bookmarkEnd w:id="32"/>
+      <w:bookmarkEnd w:id="31"/>
     </w:p>
     <w:p>
       <w:pPr>
@@ -9964,11 +10483,11 @@
       <w:pPr>
         <w:pStyle w:val="Heading3"/>
       </w:pPr>
-      <w:bookmarkStart w:id="33" w:name="_Toc495536314"/>
+      <w:bookmarkStart w:id="32" w:name="_Toc495536314"/>
       <w:r>
         <w:t>Score</w:t>
       </w:r>
-      <w:bookmarkEnd w:id="33"/>
+      <w:bookmarkEnd w:id="32"/>
     </w:p>
     <w:p>
       <w:pPr>
@@ -10054,15 +10573,86 @@
       <w:pPr>
         <w:pStyle w:val="Heading3"/>
       </w:pPr>
-      <w:bookmarkStart w:id="34" w:name="_Toc495536315"/>
+      <w:bookmarkStart w:id="33" w:name="_Toc495536315"/>
       <w:r>
         <w:t>Achievements</w:t>
       </w:r>
+      <w:bookmarkEnd w:id="33"/>
+    </w:p>
+    <w:p>
+      <w:pPr>
+        <w:ind w:firstLine="709"/>
+        <w:rPr>
+          <w:color w:val="FF0000"/>
+          <w:lang w:eastAsia="en-AU"/>
+        </w:rPr>
+      </w:pPr>
+      <w:r>
+        <w:rPr>
+          <w:color w:val="FF0000"/>
+          <w:lang w:eastAsia="en-AU"/>
+        </w:rPr>
+        <w:t>TBD</w:t>
+      </w:r>
+    </w:p>
+    <w:p/>
+    <w:p>
+      <w:pPr>
+        <w:pStyle w:val="Heading1"/>
+      </w:pPr>
+      <w:bookmarkStart w:id="34" w:name="_Toc495536316"/>
+      <w:r>
+        <w:t>Story</w:t>
+      </w:r>
       <w:bookmarkEnd w:id="34"/>
     </w:p>
     <w:p>
       <w:pPr>
-        <w:ind w:firstLine="709"/>
+        <w:rPr>
+          <w:lang w:eastAsia="en-AU"/>
+        </w:rPr>
+      </w:pPr>
+      <w:r>
+        <w:rPr>
+          <w:lang w:eastAsia="en-AU"/>
+        </w:rPr>
+        <w:t xml:space="preserve">Clumsy bat </w:t>
+      </w:r>
+      <w:r>
+        <w:rPr>
+          <w:lang w:eastAsia="en-AU"/>
+        </w:rPr>
+        <w:t>entered a cave, as bats are wont to do and finds a strange green-glowing lantern. Clumsy then hears the voice of Nomee, leader of the gnomes, who urges Clumsy to save his village from the evil within the cave.</w:t>
+      </w:r>
+    </w:p>
+    <w:p>
+      <w:pPr>
+        <w:rPr>
+          <w:lang w:eastAsia="en-AU"/>
+        </w:rPr>
+      </w:pPr>
+      <w:r>
+        <w:rPr>
+          <w:lang w:eastAsia="en-AU"/>
+        </w:rPr>
+        <w:t>To do so, he will need to collect moth essence to fuel the lantern. Essence is collected from moths and is an arcane substance that can provide unknowingly powerful abilities.</w:t>
+      </w:r>
+    </w:p>
+    <w:p>
+      <w:pPr>
+        <w:rPr>
+          <w:lang w:eastAsia="en-AU"/>
+        </w:rPr>
+      </w:pPr>
+      <w:r>
+        <w:rPr>
+          <w:lang w:eastAsia="en-AU"/>
+        </w:rPr>
+        <w:t>Clumsy is tasked with the objective to find the hidden shrines, collect abilities, and destroy the evil bosses that threaten to consume all the power, taking over the cave and the gnome village.</w:t>
+      </w:r>
+    </w:p>
+    <w:p>
+      <w:pPr>
         <w:rPr>
           <w:color w:val="FF0000"/>
           <w:lang w:eastAsia="en-AU"/>
@@ -10073,115 +10663,101 @@
           <w:color w:val="FF0000"/>
           <w:lang w:eastAsia="en-AU"/>
         </w:rPr>
-        <w:t>TBD</w:t>
-      </w:r>
-    </w:p>
-    <w:p/>
+        <w:t xml:space="preserve">Idea: </w:t>
+      </w:r>
+      <w:r>
+        <w:rPr>
+          <w:color w:val="FF0000"/>
+          <w:lang w:eastAsia="en-AU"/>
+        </w:rPr>
+        <w:t xml:space="preserve">Unbeknownst to Clumsy, the gnome leader is just as evil, and </w:t>
+      </w:r>
+      <w:r>
+        <w:rPr>
+          <w:color w:val="FF0000"/>
+          <w:lang w:eastAsia="en-AU"/>
+        </w:rPr>
+        <w:t>upon rescuing him from the evil bosses and restoring power to the gnome village, Nomee reveals his dire intentions to harness the essence for his own evil deeds.</w:t>
+      </w:r>
+    </w:p>
+    <w:p>
+      <w:pPr>
+        <w:rPr>
+          <w:color w:val="FF0000"/>
+          <w:lang w:eastAsia="en-AU"/>
+        </w:rPr>
+      </w:pPr>
+      <w:r>
+        <w:rPr>
+          <w:color w:val="FF0000"/>
+          <w:lang w:eastAsia="en-AU"/>
+        </w:rPr>
+        <w:t>In a final battle, Clumsy will need to destroy Nomee and restore balance to the caves once and for all.</w:t>
+      </w:r>
+    </w:p>
     <w:p>
       <w:pPr>
         <w:pStyle w:val="Heading1"/>
       </w:pPr>
-      <w:bookmarkStart w:id="35" w:name="_Toc495536316"/>
-      <w:r>
-        <w:t>Story</w:t>
-      </w:r>
+      <w:r>
+        <w:t>Features Implementation</w:t>
+      </w:r>
+    </w:p>
+    <w:p>
+      <w:pPr>
+        <w:pStyle w:val="ListParagraph"/>
+        <w:numPr>
+          <w:ilvl w:val="0"/>
+          <w:numId w:val="12"/>
+        </w:numPr>
+        <w:rPr>
+          <w:lang w:eastAsia="en-AU"/>
+        </w:rPr>
+      </w:pPr>
+      <w:r>
+        <w:rPr>
+          <w:lang w:eastAsia="en-AU"/>
+        </w:rPr>
+        <w:t>In-game menus</w:t>
+      </w:r>
+    </w:p>
+    <w:p>
+      <w:pPr>
+        <w:pStyle w:val="ListParagraph"/>
+        <w:numPr>
+          <w:ilvl w:val="1"/>
+          <w:numId w:val="12"/>
+        </w:numPr>
+        <w:rPr>
+          <w:lang w:eastAsia="en-AU"/>
+        </w:rPr>
+      </w:pPr>
+      <w:r>
+        <w:rPr>
+          <w:lang w:eastAsia="en-AU"/>
+        </w:rPr>
+        <w:t>“Next” button after completing a level takes you directly to the next level</w:t>
+      </w:r>
+    </w:p>
+    <w:p>
+      <w:pPr>
+        <w:pStyle w:val="ListParagraph"/>
+        <w:numPr>
+          <w:ilvl w:val="1"/>
+          <w:numId w:val="12"/>
+        </w:numPr>
+        <w:rPr>
+          <w:lang w:eastAsia="en-AU"/>
+        </w:rPr>
+      </w:pPr>
+      <w:r>
+        <w:rPr>
+          <w:lang w:eastAsia="en-AU"/>
+        </w:rPr>
+        <w:t>Levels menu to be shown on all menus (game over, pause, level complete)</w:t>
+      </w:r>
+      <w:bookmarkStart w:id="35" w:name="_GoBack"/>
       <w:bookmarkEnd w:id="35"/>
-    </w:p>
-    <w:p>
-      <w:pPr>
-        <w:rPr>
-          <w:lang w:eastAsia="en-AU"/>
-        </w:rPr>
-      </w:pPr>
-      <w:r>
-        <w:rPr>
-          <w:lang w:eastAsia="en-AU"/>
-        </w:rPr>
-        <w:t xml:space="preserve">Clumsy bat </w:t>
-      </w:r>
-      <w:r>
-        <w:rPr>
-          <w:lang w:eastAsia="en-AU"/>
-        </w:rPr>
-        <w:t>entered a cave, as bats are wont to do and finds a strange green-glowing lantern. Clumsy then hears the voice of Nomee, leader of the gnomes, who urges Clumsy to save his village from the evil within the cave.</w:t>
-      </w:r>
-    </w:p>
-    <w:p>
-      <w:pPr>
-        <w:rPr>
-          <w:lang w:eastAsia="en-AU"/>
-        </w:rPr>
-      </w:pPr>
-      <w:r>
-        <w:rPr>
-          <w:lang w:eastAsia="en-AU"/>
-        </w:rPr>
-        <w:t>To do so, he will need to collect moth essence to fuel the lantern. Essence is collected from moths and is an arcane substance that can provide unknowingly powerful abilities.</w:t>
-      </w:r>
-    </w:p>
-    <w:p>
-      <w:pPr>
-        <w:rPr>
-          <w:lang w:eastAsia="en-AU"/>
-        </w:rPr>
-      </w:pPr>
-      <w:r>
-        <w:rPr>
-          <w:lang w:eastAsia="en-AU"/>
-        </w:rPr>
-        <w:t>Clumsy is tasked with the objective to find the hidden shrines, collect abilities, and destroy the evil bosses that threaten to consume all the power, taking over the cave and the gnome village.</w:t>
-      </w:r>
-    </w:p>
-    <w:p>
-      <w:pPr>
-        <w:rPr>
-          <w:color w:val="FF0000"/>
-          <w:lang w:eastAsia="en-AU"/>
-        </w:rPr>
-      </w:pPr>
-      <w:r>
-        <w:rPr>
-          <w:color w:val="FF0000"/>
-          <w:lang w:eastAsia="en-AU"/>
-        </w:rPr>
-        <w:t xml:space="preserve">Idea: </w:t>
-      </w:r>
-      <w:r>
-        <w:rPr>
-          <w:color w:val="FF0000"/>
-          <w:lang w:eastAsia="en-AU"/>
-        </w:rPr>
-        <w:t xml:space="preserve">Unbeknownst to Clumsy, the gnome leader is just as evil, and </w:t>
-      </w:r>
-      <w:r>
-        <w:rPr>
-          <w:color w:val="FF0000"/>
-          <w:lang w:eastAsia="en-AU"/>
-        </w:rPr>
-        <w:t>upon rescuing him from the evil bosses and restoring power to the gnome village, Nomee reveals his dire intentions to harness the essence for his own evil deeds.</w:t>
-      </w:r>
-    </w:p>
-    <w:p>
-      <w:pPr>
-        <w:rPr>
-          <w:color w:val="FF0000"/>
-          <w:lang w:eastAsia="en-AU"/>
-        </w:rPr>
-      </w:pPr>
-      <w:r>
-        <w:rPr>
-          <w:color w:val="FF0000"/>
-          <w:lang w:eastAsia="en-AU"/>
-        </w:rPr>
-        <w:t>In a final battle, Clumsy will need to destroy Nomee and restore balance to the caves once and for all.</w:t>
-      </w:r>
-    </w:p>
-    <w:p>
-      <w:pPr>
-        <w:rPr>
-          <w:lang w:eastAsia="en-AU"/>
-        </w:rPr>
-      </w:pPr>
     </w:p>
     <w:sectPr>
       <w:pgSz w:w="11906" w:h="16838"/>
@@ -10847,6 +11423,95 @@
     </w:lvl>
   </w:abstractNum>
   <w:abstractNum w:abstractNumId="6" w15:restartNumberingAfterBreak="0">
+    <w:nsid w:val="5C8C3E16"/>
+    <w:multiLevelType w:val="hybridMultilevel"/>
+    <w:tmpl w:val="204EC6DE"/>
+    <w:lvl w:ilvl="0" w:tplc="0C09000F">
+      <w:start w:val="1"/>
+      <w:numFmt w:val="decimal"/>
+      <w:lvlText w:val="%1."/>
+      <w:lvlJc w:val="left"/>
+      <w:pPr>
+        <w:ind w:left="720" w:hanging="360"/>
+      </w:pPr>
+      <w:rPr>
+        <w:rFonts w:hint="default"/>
+      </w:rPr>
+    </w:lvl>
+    <w:lvl w:ilvl="1" w:tplc="0C090019">
+      <w:start w:val="1"/>
+      <w:numFmt w:val="lowerLetter"/>
+      <w:lvlText w:val="%2."/>
+      <w:lvlJc w:val="left"/>
+      <w:pPr>
+        <w:ind w:left="1440" w:hanging="360"/>
+      </w:pPr>
+    </w:lvl>
+    <w:lvl w:ilvl="2" w:tplc="0C09001B" w:tentative="1">
+      <w:start w:val="1"/>
+      <w:numFmt w:val="lowerRoman"/>
+      <w:lvlText w:val="%3."/>
+      <w:lvlJc w:val="right"/>
+      <w:pPr>
+        <w:ind w:left="2160" w:hanging="180"/>
+      </w:pPr>
+    </w:lvl>
+    <w:lvl w:ilvl="3" w:tplc="0C09000F" w:tentative="1">
+      <w:start w:val="1"/>
+      <w:numFmt w:val="decimal"/>
+      <w:lvlText w:val="%4."/>
+      <w:lvlJc w:val="left"/>
+      <w:pPr>
+        <w:ind w:left="2880" w:hanging="360"/>
+      </w:pPr>
+    </w:lvl>
+    <w:lvl w:ilvl="4" w:tplc="0C090019" w:tentative="1">
+      <w:start w:val="1"/>
+      <w:numFmt w:val="lowerLetter"/>
+      <w:lvlText w:val="%5."/>
+      <w:lvlJc w:val="left"/>
+      <w:pPr>
+        <w:ind w:left="3600" w:hanging="360"/>
+      </w:pPr>
+    </w:lvl>
+    <w:lvl w:ilvl="5" w:tplc="0C09001B" w:tentative="1">
+      <w:start w:val="1"/>
+      <w:numFmt w:val="lowerRoman"/>
+      <w:lvlText w:val="%6."/>
+      <w:lvlJc w:val="right"/>
+      <w:pPr>
+        <w:ind w:left="4320" w:hanging="180"/>
+      </w:pPr>
+    </w:lvl>
+    <w:lvl w:ilvl="6" w:tplc="0C09000F" w:tentative="1">
+      <w:start w:val="1"/>
+      <w:numFmt w:val="decimal"/>
+      <w:lvlText w:val="%7."/>
+      <w:lvlJc w:val="left"/>
+      <w:pPr>
+        <w:ind w:left="5040" w:hanging="360"/>
+      </w:pPr>
+    </w:lvl>
+    <w:lvl w:ilvl="7" w:tplc="0C090019" w:tentative="1">
+      <w:start w:val="1"/>
+      <w:numFmt w:val="lowerLetter"/>
+      <w:lvlText w:val="%8."/>
+      <w:lvlJc w:val="left"/>
+      <w:pPr>
+        <w:ind w:left="5760" w:hanging="360"/>
+      </w:pPr>
+    </w:lvl>
+    <w:lvl w:ilvl="8" w:tplc="0C09001B" w:tentative="1">
+      <w:start w:val="1"/>
+      <w:numFmt w:val="lowerRoman"/>
+      <w:lvlText w:val="%9."/>
+      <w:lvlJc w:val="right"/>
+      <w:pPr>
+        <w:ind w:left="6480" w:hanging="180"/>
+      </w:pPr>
+    </w:lvl>
+  </w:abstractNum>
+  <w:abstractNum w:abstractNumId="7" w15:restartNumberingAfterBreak="0">
     <w:nsid w:val="60F02381"/>
     <w:multiLevelType w:val="multilevel"/>
     <w:tmpl w:val="B7A0FF8C"/>
@@ -10970,7 +11635,7 @@
       </w:rPr>
     </w:lvl>
   </w:abstractNum>
-  <w:abstractNum w:abstractNumId="7" w15:restartNumberingAfterBreak="0">
+  <w:abstractNum w:abstractNumId="8" w15:restartNumberingAfterBreak="0">
     <w:nsid w:val="657A5079"/>
     <w:multiLevelType w:val="hybridMultilevel"/>
     <w:tmpl w:val="C0E6E62C"/>
@@ -11082,7 +11747,7 @@
       </w:rPr>
     </w:lvl>
   </w:abstractNum>
-  <w:abstractNum w:abstractNumId="8" w15:restartNumberingAfterBreak="0">
+  <w:abstractNum w:abstractNumId="9" w15:restartNumberingAfterBreak="0">
     <w:nsid w:val="6A9234EB"/>
     <w:multiLevelType w:val="hybridMultilevel"/>
     <w:tmpl w:val="217E295C"/>
@@ -11194,7 +11859,7 @@
       </w:rPr>
     </w:lvl>
   </w:abstractNum>
-  <w:abstractNum w:abstractNumId="9" w15:restartNumberingAfterBreak="0">
+  <w:abstractNum w:abstractNumId="10" w15:restartNumberingAfterBreak="0">
     <w:nsid w:val="73071741"/>
     <w:multiLevelType w:val="hybridMultilevel"/>
     <w:tmpl w:val="C9264332"/>
@@ -11283,7 +11948,7 @@
       </w:pPr>
     </w:lvl>
   </w:abstractNum>
-  <w:abstractNum w:abstractNumId="10" w15:restartNumberingAfterBreak="0">
+  <w:abstractNum w:abstractNumId="11" w15:restartNumberingAfterBreak="0">
     <w:nsid w:val="7B0F53AC"/>
     <w:multiLevelType w:val="hybridMultilevel"/>
     <w:tmpl w:val="7EF4C1D6"/>
@@ -11399,13 +12064,13 @@
     <w:abstractNumId w:val="5"/>
   </w:num>
   <w:num w:numId="2">
-    <w:abstractNumId w:val="8"/>
+    <w:abstractNumId w:val="9"/>
   </w:num>
   <w:num w:numId="3">
     <w:abstractNumId w:val="2"/>
   </w:num>
   <w:num w:numId="4">
-    <w:abstractNumId w:val="7"/>
+    <w:abstractNumId w:val="8"/>
   </w:num>
   <w:num w:numId="5">
     <w:abstractNumId w:val="1"/>
@@ -11420,13 +12085,16 @@
     <w:abstractNumId w:val="4"/>
   </w:num>
   <w:num w:numId="9">
-    <w:abstractNumId w:val="6"/>
+    <w:abstractNumId w:val="7"/>
   </w:num>
   <w:num w:numId="10">
-    <w:abstractNumId w:val="9"/>
+    <w:abstractNumId w:val="10"/>
   </w:num>
   <w:num w:numId="11">
-    <w:abstractNumId w:val="10"/>
+    <w:abstractNumId w:val="11"/>
+  </w:num>
+  <w:num w:numId="12">
+    <w:abstractNumId w:val="6"/>
   </w:num>
 </w:numbering>
 </file>
@@ -12437,7 +13105,7 @@
 </file>
 
 <file path=customXml/itemProps1.xml><?xml version="1.0" encoding="utf-8"?>
-<ds:datastoreItem xmlns:ds="http://schemas.openxmlformats.org/officeDocument/2006/customXml" ds:itemID="{3B5EC55A-34BA-4DB8-9D98-887C6776105E}">
+<ds:datastoreItem xmlns:ds="http://schemas.openxmlformats.org/officeDocument/2006/customXml" ds:itemID="{5B0147ED-5773-41F6-82E3-2B324A1BE623}">
   <ds:schemaRefs>
     <ds:schemaRef ds:uri="http://schemas.openxmlformats.org/officeDocument/2006/bibliography"/>
   </ds:schemaRefs>

</xml_diff>